<commit_message>
updated versie van doc
</commit_message>
<xml_diff>
--- a/Wireless technologies SDR project.docx
+++ b/Wireless technologies SDR project.docx
@@ -9,14 +9,12 @@
         <w:rPr>
           <w:b/>
           <w:bCs/>
-          <w:lang w:val="en-US"/>
         </w:rPr>
       </w:pPr>
       <w:r>
         <w:rPr>
           <w:b/>
           <w:bCs/>
-          <w:lang w:val="en-US"/>
         </w:rPr>
         <w:t>Wireless technologies SDR project</w:t>
       </w:r>
@@ -25,23 +23,9 @@
       <w:pPr>
         <w:pStyle w:val="Heading1"/>
         <w:jc w:val="both"/>
-        <w:rPr>
-          <w:lang w:val="en-US"/>
-        </w:rPr>
-      </w:pPr>
-      <w:proofErr w:type="spellStart"/>
-      <w:r>
-        <w:rPr>
-          <w:lang w:val="en-US"/>
-        </w:rPr>
-        <w:t>Geschiedenis</w:t>
-      </w:r>
-      <w:proofErr w:type="spellEnd"/>
-      <w:r>
-        <w:rPr>
-          <w:lang w:val="en-US"/>
-        </w:rPr>
-        <w:t>:</w:t>
+      </w:pPr>
+      <w:r>
+        <w:t>Geschiedenis:</w:t>
       </w:r>
     </w:p>
     <w:p>
@@ -78,15 +62,7 @@
         <w:t>Introductie van Digitale Communicatie</w:t>
       </w:r>
       <w:r>
-        <w:t xml:space="preserve">: 2G, ook bekend als GSM (Global System </w:t>
-      </w:r>
-      <w:proofErr w:type="spellStart"/>
-      <w:r>
-        <w:t>for</w:t>
-      </w:r>
-      <w:proofErr w:type="spellEnd"/>
-      <w:r>
-        <w:t xml:space="preserve"> Mobile Communications), markeerde een overgang van analoge naar digitale communicatie. Het maakte niet alleen draadloze gesprekken mogelijk, maar ook tekstberichten (SMS), waardoor de mobiele communicatie aanzienlijk werd verbeterd.</w:t>
+        <w:t>: 2G, ook bekend als GSM (Global System for Mobile Communications), markeerde een overgang van analoge naar digitale communicatie. Het maakte niet alleen draadloze gesprekken mogelijk, maar ook tekstberichten (SMS), waardoor de mobiele communicatie aanzienlijk werd verbeterd.</w:t>
       </w:r>
     </w:p>
     <w:p>
@@ -102,27 +78,10 @@
           <w:b/>
           <w:bCs/>
         </w:rPr>
-        <w:t xml:space="preserve">Internationale </w:t>
-      </w:r>
-      <w:proofErr w:type="spellStart"/>
-      <w:r>
-        <w:rPr>
-          <w:b/>
-          <w:bCs/>
-        </w:rPr>
-        <w:t>Roaming</w:t>
-      </w:r>
-      <w:proofErr w:type="spellEnd"/>
-      <w:r>
-        <w:t xml:space="preserve">: Een belangrijk kenmerk van GSM was de mogelijkheid tot internationale </w:t>
-      </w:r>
-      <w:proofErr w:type="spellStart"/>
-      <w:r>
-        <w:t>roaming</w:t>
-      </w:r>
-      <w:proofErr w:type="spellEnd"/>
-      <w:r>
-        <w:t>, waardoor gebruikers hun mobiele telefoon in verschillende landen konden gebruiken zonder van nummer te veranderen.</w:t>
+        <w:t>Internationale Roaming</w:t>
+      </w:r>
+      <w:r>
+        <w:t>: Een belangrijk kenmerk van GSM was de mogelijkheid tot internationale roaming, waardoor gebruikers hun mobiele telefoon in verschillende landen konden gebruiken zonder van nummer te veranderen.</w:t>
       </w:r>
     </w:p>
     <w:p>
@@ -196,23 +155,7 @@
         <w:t>Hogere Snelheden en Efficiëntie</w:t>
       </w:r>
       <w:r>
-        <w:t xml:space="preserve">: 4G, met name LTE (Long-Term </w:t>
-      </w:r>
-      <w:proofErr w:type="spellStart"/>
-      <w:r>
-        <w:t>Evolution</w:t>
-      </w:r>
-      <w:proofErr w:type="spellEnd"/>
-      <w:r>
-        <w:t xml:space="preserve">), bracht aanzienlijk hogere datasnelheden en efficiëntie in vergelijking met 3G. Dit maakte de soepele werking van veeleisende toepassingen zoals streaming video en online </w:t>
-      </w:r>
-      <w:proofErr w:type="spellStart"/>
-      <w:r>
-        <w:t>gaming</w:t>
-      </w:r>
-      <w:proofErr w:type="spellEnd"/>
-      <w:r>
-        <w:t xml:space="preserve"> mogelijk.</w:t>
+        <w:t>: 4G, met name LTE (Long-Term Evolution), bracht aanzienlijk hogere datasnelheden en efficiëntie in vergelijking met 3G. Dit maakte de soepele werking van veeleisende toepassingen zoals streaming video en online gaming mogelijk.</w:t>
       </w:r>
     </w:p>
     <w:p>
@@ -241,31 +184,13 @@
           <w:numId w:val="2"/>
         </w:numPr>
       </w:pPr>
-      <w:proofErr w:type="spellStart"/>
       <w:r>
         <w:rPr>
           <w:b/>
           <w:bCs/>
         </w:rPr>
-        <w:t>Cell</w:t>
-      </w:r>
-      <w:proofErr w:type="spellEnd"/>
-      <w:r>
-        <w:rPr>
-          <w:b/>
-          <w:bCs/>
-        </w:rPr>
-        <w:t xml:space="preserve"> </w:t>
-      </w:r>
-      <w:proofErr w:type="spellStart"/>
-      <w:r>
-        <w:rPr>
-          <w:b/>
-          <w:bCs/>
-        </w:rPr>
-        <w:t>reselection</w:t>
-      </w:r>
-      <w:proofErr w:type="spellEnd"/>
+        <w:t>Cell reselection</w:t>
+      </w:r>
       <w:r>
         <w:t>: M</w:t>
       </w:r>
@@ -288,15 +213,7 @@
         <w:t>base station</w:t>
       </w:r>
       <w:r>
-        <w:t xml:space="preserve"> mogelijk een betere verbinding biedt, wordt een </w:t>
-      </w:r>
-      <w:proofErr w:type="spellStart"/>
-      <w:r>
-        <w:t>handover</w:t>
-      </w:r>
-      <w:proofErr w:type="spellEnd"/>
-      <w:r>
-        <w:t xml:space="preserve"> overwogen.</w:t>
+        <w:t xml:space="preserve"> mogelijk een betere verbinding biedt, wordt een handover overwogen.</w:t>
       </w:r>
     </w:p>
     <w:p>
@@ -307,21 +224,12 @@
           <w:numId w:val="2"/>
         </w:numPr>
       </w:pPr>
-      <w:proofErr w:type="spellStart"/>
       <w:r>
         <w:rPr>
           <w:b/>
           <w:bCs/>
         </w:rPr>
-        <w:t>Measurment</w:t>
-      </w:r>
-      <w:proofErr w:type="spellEnd"/>
-      <w:r>
-        <w:rPr>
-          <w:b/>
-          <w:bCs/>
-        </w:rPr>
-        <w:t xml:space="preserve"> report</w:t>
+        <w:t>Measurment report</w:t>
       </w:r>
       <w:r>
         <w:t xml:space="preserve">: </w:t>
@@ -355,31 +263,7 @@
         <w:t>Event triggering:</w:t>
       </w:r>
       <w:r>
-        <w:t xml:space="preserve"> op basis van de meetrapporten, kan een </w:t>
-      </w:r>
-      <w:proofErr w:type="spellStart"/>
-      <w:r>
-        <w:t>handover</w:t>
-      </w:r>
-      <w:proofErr w:type="spellEnd"/>
-      <w:r>
-        <w:t xml:space="preserve"> worden geactiveerd. De </w:t>
-      </w:r>
-      <w:proofErr w:type="spellStart"/>
-      <w:r>
-        <w:t>handover</w:t>
-      </w:r>
-      <w:proofErr w:type="spellEnd"/>
-      <w:r>
-        <w:t xml:space="preserve"> kan bijvoorbeeld plaatsvinden als de priority </w:t>
-      </w:r>
-      <w:proofErr w:type="spellStart"/>
-      <w:r>
-        <w:t>frequency</w:t>
-      </w:r>
-      <w:proofErr w:type="spellEnd"/>
-      <w:r>
-        <w:t xml:space="preserve"> hoger is of als de signaalsterkte van een base station beter is.</w:t>
+        <w:t xml:space="preserve"> op basis van de meetrapporten, kan een handover worden geactiveerd. De handover kan bijvoorbeeld plaatsvinden als de priority frequency hoger is of als de signaalsterkte van een base station beter is.</w:t>
       </w:r>
     </w:p>
     <w:p>
@@ -390,31 +274,13 @@
           <w:numId w:val="2"/>
         </w:numPr>
       </w:pPr>
-      <w:proofErr w:type="spellStart"/>
       <w:r>
         <w:rPr>
           <w:b/>
           <w:bCs/>
         </w:rPr>
-        <w:t>Handover</w:t>
-      </w:r>
-      <w:proofErr w:type="spellEnd"/>
-      <w:r>
-        <w:rPr>
-          <w:b/>
-          <w:bCs/>
-        </w:rPr>
-        <w:t xml:space="preserve"> </w:t>
-      </w:r>
-      <w:proofErr w:type="spellStart"/>
-      <w:r>
-        <w:rPr>
-          <w:b/>
-          <w:bCs/>
-        </w:rPr>
-        <w:t>Decision</w:t>
-      </w:r>
-      <w:proofErr w:type="spellEnd"/>
+        <w:t>Handover Decision</w:t>
+      </w:r>
       <w:r>
         <w:t xml:space="preserve">: </w:t>
       </w:r>
@@ -425,23 +291,7 @@
         <w:t xml:space="preserve"> base station</w:t>
       </w:r>
       <w:r>
-        <w:t xml:space="preserve"> in het netwerk neemt de uiteindelijke beslissing over de </w:t>
-      </w:r>
-      <w:proofErr w:type="spellStart"/>
-      <w:r>
-        <w:t>handover</w:t>
-      </w:r>
-      <w:proofErr w:type="spellEnd"/>
-      <w:r>
-        <w:t xml:space="preserve">. Het kan de </w:t>
-      </w:r>
-      <w:proofErr w:type="spellStart"/>
-      <w:r>
-        <w:t>handover</w:t>
-      </w:r>
-      <w:proofErr w:type="spellEnd"/>
-      <w:r>
-        <w:t xml:space="preserve"> goedkeuren of afwijzen op basis van zijn eigen evaluatie van de netwerkcondities en belasting.</w:t>
+        <w:t xml:space="preserve"> in het netwerk neemt de uiteindelijke beslissing over de handover. Het kan de handover goedkeuren of afwijzen op basis van zijn eigen evaluatie van de netwerkcondities en belasting.</w:t>
       </w:r>
     </w:p>
     <w:p>
@@ -464,15 +314,7 @@
         <w:jc w:val="both"/>
       </w:pPr>
       <w:r>
-        <w:t xml:space="preserve">Een IMSI-catcher, wat staat voor "International Mobile </w:t>
-      </w:r>
-      <w:proofErr w:type="spellStart"/>
-      <w:r>
-        <w:t>Subscriber</w:t>
-      </w:r>
-      <w:proofErr w:type="spellEnd"/>
-      <w:r>
-        <w:t xml:space="preserve"> Identity catcher," is een apparaat dat wordt gebruikt om mobiele telefoons te volgen en te identificeren. Het apparaat werkt door zich voor te doen als een legitieme mobiele zendmast, </w:t>
+        <w:t xml:space="preserve">Een IMSI-catcher, wat staat voor "International Mobile Subscriber Identity catcher," is een apparaat dat wordt gebruikt om mobiele telefoons te volgen en te identificeren. Het apparaat werkt door zich voor te doen als een legitieme mobiele zendmast, </w:t>
       </w:r>
       <w:r>
         <w:lastRenderedPageBreak/>
@@ -491,13 +333,13 @@
     <w:p>
       <w:pPr>
         <w:pStyle w:val="ListParagraph"/>
-        <w:numPr>
-          <w:ilvl w:val="0"/>
-          <w:numId w:val="1"/>
-        </w:numPr>
-        <w:jc w:val="both"/>
-      </w:pPr>
-      <w:r>
+        <w:ind w:left="1428"/>
+        <w:jc w:val="both"/>
+      </w:pPr>
+      <w:r>
+        <w:rPr>
+          <w:noProof/>
+        </w:rPr>
         <w:drawing>
           <wp:inline distT="0" distB="0" distL="0" distR="0" wp14:anchorId="35F682AD" wp14:editId="7034B524">
             <wp:extent cx="4195808" cy="2659380"/>
@@ -537,6 +379,132 @@
     </w:p>
     <w:p>
       <w:pPr>
+        <w:pStyle w:val="ListParagraph"/>
+        <w:ind w:left="1428"/>
+        <w:jc w:val="both"/>
+      </w:pPr>
+      <w:r>
+        <w:drawing>
+          <wp:inline distT="0" distB="0" distL="0" distR="0" wp14:anchorId="68FFF581" wp14:editId="40E87216">
+            <wp:extent cx="4185816" cy="2480945"/>
+            <wp:effectExtent l="0" t="0" r="5715" b="0"/>
+            <wp:docPr id="909650429" name="Picture 1" descr="A diagram of a computer&#10;&#10;Description automatically generated"/>
+            <wp:cNvGraphicFramePr>
+              <a:graphicFrameLocks xmlns:a="http://schemas.openxmlformats.org/drawingml/2006/main" noChangeAspect="1"/>
+            </wp:cNvGraphicFramePr>
+            <a:graphic xmlns:a="http://schemas.openxmlformats.org/drawingml/2006/main">
+              <a:graphicData uri="http://schemas.openxmlformats.org/drawingml/2006/picture">
+                <pic:pic xmlns:pic="http://schemas.openxmlformats.org/drawingml/2006/picture">
+                  <pic:nvPicPr>
+                    <pic:cNvPr id="909650429" name="Picture 1" descr="A diagram of a computer&#10;&#10;Description automatically generated"/>
+                    <pic:cNvPicPr/>
+                  </pic:nvPicPr>
+                  <pic:blipFill>
+                    <a:blip r:embed="rId6"/>
+                    <a:stretch>
+                      <a:fillRect/>
+                    </a:stretch>
+                  </pic:blipFill>
+                  <pic:spPr>
+                    <a:xfrm>
+                      <a:off x="0" y="0"/>
+                      <a:ext cx="4200786" cy="2489818"/>
+                    </a:xfrm>
+                    <a:prstGeom prst="rect">
+                      <a:avLst/>
+                    </a:prstGeom>
+                  </pic:spPr>
+                </pic:pic>
+              </a:graphicData>
+            </a:graphic>
+          </wp:inline>
+        </w:drawing>
+      </w:r>
+    </w:p>
+    <w:p>
+      <w:pPr>
+        <w:pStyle w:val="ListParagraph"/>
+        <w:ind w:left="1428"/>
+        <w:jc w:val="both"/>
+      </w:pPr>
+    </w:p>
+    <w:p>
+      <w:pPr>
+        <w:pStyle w:val="ListParagraph"/>
+        <w:ind w:left="1428"/>
+        <w:jc w:val="both"/>
+      </w:pPr>
+      <w:r>
+        <w:t xml:space="preserve">Bij het downgraden van naar 2g of 3g alles dat er moet veranderen is andere reject waar in wordt gezegd dat 4g/lte niet wordt geaccepteerd dus de gsm gaat van zichzelf veranderen naar 2g om verbinding ermee kunnen maken. </w:t>
+      </w:r>
+    </w:p>
+    <w:p>
+      <w:pPr>
+        <w:pStyle w:val="ListParagraph"/>
+        <w:ind w:left="1428"/>
+        <w:jc w:val="both"/>
+      </w:pPr>
+      <w:r>
+        <w:lastRenderedPageBreak/>
+        <w:drawing>
+          <wp:inline distT="0" distB="0" distL="0" distR="0" wp14:anchorId="783E96A8" wp14:editId="1620548D">
+            <wp:extent cx="4790752" cy="2728595"/>
+            <wp:effectExtent l="0" t="0" r="0" b="0"/>
+            <wp:docPr id="1379939114" name="Picture 1" descr="A diagram of a service&#10;&#10;Description automatically generated"/>
+            <wp:cNvGraphicFramePr>
+              <a:graphicFrameLocks xmlns:a="http://schemas.openxmlformats.org/drawingml/2006/main" noChangeAspect="1"/>
+            </wp:cNvGraphicFramePr>
+            <a:graphic xmlns:a="http://schemas.openxmlformats.org/drawingml/2006/main">
+              <a:graphicData uri="http://schemas.openxmlformats.org/drawingml/2006/picture">
+                <pic:pic xmlns:pic="http://schemas.openxmlformats.org/drawingml/2006/picture">
+                  <pic:nvPicPr>
+                    <pic:cNvPr id="1379939114" name="Picture 1" descr="A diagram of a service&#10;&#10;Description automatically generated"/>
+                    <pic:cNvPicPr/>
+                  </pic:nvPicPr>
+                  <pic:blipFill>
+                    <a:blip r:embed="rId7"/>
+                    <a:stretch>
+                      <a:fillRect/>
+                    </a:stretch>
+                  </pic:blipFill>
+                  <pic:spPr>
+                    <a:xfrm>
+                      <a:off x="0" y="0"/>
+                      <a:ext cx="4795852" cy="2731500"/>
+                    </a:xfrm>
+                    <a:prstGeom prst="rect">
+                      <a:avLst/>
+                    </a:prstGeom>
+                  </pic:spPr>
+                </pic:pic>
+              </a:graphicData>
+            </a:graphic>
+          </wp:inline>
+        </w:drawing>
+      </w:r>
+    </w:p>
+    <w:p>
+      <w:pPr>
+        <w:pStyle w:val="ListParagraph"/>
+        <w:ind w:left="1428"/>
+        <w:jc w:val="both"/>
+      </w:pPr>
+    </w:p>
+    <w:p>
+      <w:pPr>
+        <w:pStyle w:val="ListParagraph"/>
+        <w:ind w:left="1428"/>
+        <w:jc w:val="both"/>
+      </w:pPr>
+      <w:r>
+        <w:t>Denial-of-Service werkt op zelfde</w:t>
+      </w:r>
+      <w:r>
+        <w:t xml:space="preserve"> manier als downgrade, maar op het einde wordt er een berichtje vezonden naar gsm die zegt dat de gsm van de gebruiker in ghost mode gaat en niet verbindingen gaat zoeken in geen één vorm tot dat de gebruiker gsm reboot.</w:t>
+      </w:r>
+    </w:p>
+    <w:p>
+      <w:pPr>
         <w:pStyle w:val="Heading2"/>
         <w:ind w:firstLine="708"/>
         <w:jc w:val="both"/>
@@ -616,121 +584,17 @@
         <w:jc w:val="both"/>
       </w:pPr>
       <w:r>
-        <w:t xml:space="preserve">IMSI catcher kan een </w:t>
-      </w:r>
-      <w:proofErr w:type="spellStart"/>
-      <w:r>
-        <w:t>denial</w:t>
-      </w:r>
-      <w:proofErr w:type="spellEnd"/>
-      <w:r>
-        <w:t xml:space="preserve">-of-service uitvoeren. </w:t>
-      </w:r>
-      <w:r>
-        <w:t xml:space="preserve">Wanneer je in de </w:t>
-      </w:r>
-      <w:proofErr w:type="spellStart"/>
-      <w:r>
-        <w:t>attach</w:t>
-      </w:r>
-      <w:proofErr w:type="spellEnd"/>
-      <w:r>
-        <w:t xml:space="preserve"> </w:t>
-      </w:r>
-      <w:proofErr w:type="spellStart"/>
-      <w:r>
-        <w:t>reject</w:t>
-      </w:r>
-      <w:proofErr w:type="spellEnd"/>
-      <w:r>
-        <w:t xml:space="preserve"> </w:t>
-      </w:r>
-      <w:proofErr w:type="spellStart"/>
-      <w:r>
-        <w:t>message</w:t>
-      </w:r>
-      <w:proofErr w:type="spellEnd"/>
-      <w:r>
-        <w:t xml:space="preserve"> volgende prompt </w:t>
-      </w:r>
-      <w:proofErr w:type="spellStart"/>
-      <w:r>
-        <w:t>toevoegd</w:t>
-      </w:r>
-      <w:proofErr w:type="spellEnd"/>
-      <w:r>
-        <w:t xml:space="preserve">: </w:t>
+        <w:t xml:space="preserve">IMSI catcher kan een denial-of-service uitvoeren. </w:t>
+      </w:r>
+      <w:r>
+        <w:t xml:space="preserve">Wanneer je in de attach reject message volgende prompt toevoegd: </w:t>
       </w:r>
       <w:r>
         <w:rPr>
           <w:b/>
           <w:bCs/>
         </w:rPr>
-        <w:t>“</w:t>
-      </w:r>
-      <w:proofErr w:type="spellStart"/>
-      <w:r>
-        <w:rPr>
-          <w:b/>
-          <w:bCs/>
-        </w:rPr>
-        <w:t>Rejection</w:t>
-      </w:r>
-      <w:proofErr w:type="spellEnd"/>
-      <w:r>
-        <w:rPr>
-          <w:b/>
-          <w:bCs/>
-        </w:rPr>
-        <w:t xml:space="preserve"> </w:t>
-      </w:r>
-      <w:proofErr w:type="spellStart"/>
-      <w:r>
-        <w:rPr>
-          <w:b/>
-          <w:bCs/>
-        </w:rPr>
-        <w:t>Cause</w:t>
-      </w:r>
-      <w:proofErr w:type="spellEnd"/>
-      <w:r>
-        <w:rPr>
-          <w:b/>
-          <w:bCs/>
-        </w:rPr>
-        <w:t xml:space="preserve">: LTE </w:t>
-      </w:r>
-      <w:proofErr w:type="spellStart"/>
-      <w:r>
-        <w:rPr>
-          <w:b/>
-          <w:bCs/>
-        </w:rPr>
-        <w:t>and</w:t>
-      </w:r>
-      <w:proofErr w:type="spellEnd"/>
-      <w:r>
-        <w:rPr>
-          <w:b/>
-          <w:bCs/>
-        </w:rPr>
-        <w:t xml:space="preserve"> non LTE services </w:t>
-      </w:r>
-      <w:proofErr w:type="spellStart"/>
-      <w:r>
-        <w:rPr>
-          <w:b/>
-          <w:bCs/>
-        </w:rPr>
-        <w:t>allowed</w:t>
-      </w:r>
-      <w:proofErr w:type="spellEnd"/>
-      <w:r>
-        <w:rPr>
-          <w:b/>
-          <w:bCs/>
-        </w:rPr>
-        <w:t>”,</w:t>
+        <w:t>“Rejection Cause: LTE and non LTE services allowed”,</w:t>
       </w:r>
       <w:r>
         <w:t xml:space="preserve"> zal </w:t>
@@ -741,32 +605,15 @@
       <w:r>
         <w:t xml:space="preserve">estel niet meer naar andere base stations zoeken en gaat het in </w:t>
       </w:r>
-      <w:proofErr w:type="spellStart"/>
       <w:r>
         <w:rPr>
           <w:i/>
           <w:iCs/>
         </w:rPr>
-        <w:t>ghost</w:t>
-      </w:r>
-      <w:proofErr w:type="spellEnd"/>
-      <w:r>
-        <w:rPr>
-          <w:i/>
-          <w:iCs/>
-        </w:rPr>
-        <w:t xml:space="preserve"> mode</w:t>
-      </w:r>
-      <w:r>
-        <w:t xml:space="preserve">. </w:t>
-      </w:r>
-      <w:proofErr w:type="spellStart"/>
-      <w:r>
-        <w:t>Todat</w:t>
-      </w:r>
-      <w:proofErr w:type="spellEnd"/>
-      <w:r>
-        <w:t xml:space="preserve"> het toestel reboot, zal deze in deze mode blijven. </w:t>
+        <w:t>ghost mode</w:t>
+      </w:r>
+      <w:r>
+        <w:t xml:space="preserve">. Todat het toestel reboot, zal deze in deze mode blijven. </w:t>
       </w:r>
     </w:p>
     <w:p>
@@ -800,102 +647,14 @@
         <w:jc w:val="both"/>
       </w:pPr>
       <w:r>
-        <w:t xml:space="preserve">Een IMSI catcher kan een toestel dat verbonden is met 4G/LTE, downgraden naar 2G of 3G. Dit kan doormiddel van volgende prompt in </w:t>
-      </w:r>
-      <w:proofErr w:type="spellStart"/>
-      <w:r>
-        <w:t>attach</w:t>
-      </w:r>
-      <w:proofErr w:type="spellEnd"/>
-      <w:r>
-        <w:t xml:space="preserve"> </w:t>
-      </w:r>
-      <w:proofErr w:type="spellStart"/>
-      <w:r>
-        <w:t>reject</w:t>
-      </w:r>
-      <w:proofErr w:type="spellEnd"/>
-      <w:r>
-        <w:t xml:space="preserve"> </w:t>
-      </w:r>
-      <w:proofErr w:type="spellStart"/>
-      <w:r>
-        <w:t>message</w:t>
-      </w:r>
-      <w:proofErr w:type="spellEnd"/>
-      <w:r>
-        <w:t xml:space="preserve"> toe te voegen: </w:t>
+        <w:t xml:space="preserve">Een IMSI catcher kan een toestel dat verbonden is met 4G/LTE, downgraden naar 2G of 3G. Dit kan doormiddel van volgende prompt in attach reject message toe te voegen: </w:t>
       </w:r>
       <w:r>
         <w:rPr>
           <w:b/>
           <w:bCs/>
         </w:rPr>
-        <w:t>“</w:t>
-      </w:r>
-      <w:proofErr w:type="spellStart"/>
-      <w:r>
-        <w:rPr>
-          <w:b/>
-          <w:bCs/>
-        </w:rPr>
-        <w:t>Rejection</w:t>
-      </w:r>
-      <w:proofErr w:type="spellEnd"/>
-      <w:r>
-        <w:rPr>
-          <w:b/>
-          <w:bCs/>
-        </w:rPr>
-        <w:t xml:space="preserve"> </w:t>
-      </w:r>
-      <w:proofErr w:type="spellStart"/>
-      <w:r>
-        <w:rPr>
-          <w:b/>
-          <w:bCs/>
-        </w:rPr>
-        <w:t>Cause</w:t>
-      </w:r>
-      <w:proofErr w:type="spellEnd"/>
-      <w:r>
-        <w:rPr>
-          <w:b/>
-          <w:bCs/>
-        </w:rPr>
-        <w:t xml:space="preserve">: LTE service </w:t>
-      </w:r>
-      <w:proofErr w:type="spellStart"/>
-      <w:r>
-        <w:rPr>
-          <w:b/>
-          <w:bCs/>
-        </w:rPr>
-        <w:t>not</w:t>
-      </w:r>
-      <w:proofErr w:type="spellEnd"/>
-      <w:r>
-        <w:rPr>
-          <w:b/>
-          <w:bCs/>
-        </w:rPr>
-        <w:t xml:space="preserve"> </w:t>
-      </w:r>
-      <w:proofErr w:type="spellStart"/>
-      <w:r>
-        <w:rPr>
-          <w:b/>
-          <w:bCs/>
-        </w:rPr>
-        <w:t>allowed</w:t>
-      </w:r>
-      <w:proofErr w:type="spellEnd"/>
-      <w:r>
-        <w:rPr>
-          <w:b/>
-          <w:bCs/>
-        </w:rPr>
-        <w:t>”</w:t>
+        <w:t>“Rejection Cause: LTE service not allowed”</w:t>
       </w:r>
       <w:r>
         <w:t>.</w:t>
@@ -956,23 +715,7 @@
           <w:b/>
           <w:bCs/>
         </w:rPr>
-        <w:t xml:space="preserve">Mobiel nummer </w:t>
-      </w:r>
-      <w:proofErr w:type="spellStart"/>
-      <w:r>
-        <w:rPr>
-          <w:b/>
-          <w:bCs/>
-        </w:rPr>
-        <w:t>spoofen</w:t>
-      </w:r>
-      <w:proofErr w:type="spellEnd"/>
-      <w:r>
-        <w:rPr>
-          <w:b/>
-          <w:bCs/>
-        </w:rPr>
-        <w:t>:</w:t>
+        <w:t>Mobiel nummer spoofen:</w:t>
       </w:r>
     </w:p>
     <w:p>
@@ -985,23 +728,7 @@
         <w:jc w:val="both"/>
       </w:pPr>
       <w:r>
-        <w:t xml:space="preserve">De IMSI catcher ontvangt allerlei informatie waaronder de IMSI nummer, SMSC (Short </w:t>
-      </w:r>
-      <w:proofErr w:type="spellStart"/>
-      <w:r>
-        <w:t>message</w:t>
-      </w:r>
-      <w:proofErr w:type="spellEnd"/>
-      <w:r>
-        <w:t xml:space="preserve"> service center) nummer en </w:t>
-      </w:r>
-      <w:proofErr w:type="spellStart"/>
-      <w:r>
-        <w:t>sender</w:t>
-      </w:r>
-      <w:proofErr w:type="spellEnd"/>
-      <w:r>
-        <w:t xml:space="preserve"> ID. Door deze te ontvangen kun je via iemands anders nummer bellen en sms sturen.</w:t>
+        <w:t>De IMSI catcher ontvangt allerlei informatie waaronder de IMSI nummer, SMSC (Short message service center) nummer en sender ID. Door deze te ontvangen kun je via iemands anders nummer bellen en sms sturen.</w:t>
       </w:r>
     </w:p>
     <w:p>
@@ -1047,23 +774,7 @@
         <w:t xml:space="preserve">Bij het kiezen van een besturingssysteem, moet je </w:t>
       </w:r>
       <w:r>
-        <w:t xml:space="preserve">goed kijken wat je precies wilt doen. We hebben gekozen voor Kali </w:t>
-      </w:r>
-      <w:proofErr w:type="spellStart"/>
-      <w:r>
-        <w:t>linux</w:t>
-      </w:r>
-      <w:proofErr w:type="spellEnd"/>
-      <w:r>
-        <w:t xml:space="preserve"> omdat dit veel makkelijker is dan </w:t>
-      </w:r>
-      <w:proofErr w:type="spellStart"/>
-      <w:r>
-        <w:t>windows</w:t>
-      </w:r>
-      <w:proofErr w:type="spellEnd"/>
-      <w:r>
-        <w:t>.</w:t>
+        <w:t>goed kijken wat je precies wilt doen. We hebben gekozen voor Kali linux omdat dit veel makkelijker is dan windows.</w:t>
       </w:r>
     </w:p>
     <w:p>
@@ -1107,11 +818,9 @@
           <w:numId w:val="3"/>
         </w:numPr>
       </w:pPr>
-      <w:proofErr w:type="spellStart"/>
       <w:r>
         <w:t>OpenBTS</w:t>
       </w:r>
-      <w:proofErr w:type="spellEnd"/>
     </w:p>
     <w:p>
       <w:pPr>
@@ -1178,11 +887,9 @@
           <w:numId w:val="4"/>
         </w:numPr>
       </w:pPr>
-      <w:proofErr w:type="spellStart"/>
       <w:r>
         <w:t>SIM-kaart</w:t>
       </w:r>
-      <w:proofErr w:type="spellEnd"/>
     </w:p>
     <w:p/>
     <w:p/>
@@ -1203,37 +910,20 @@
       <w:pPr>
         <w:jc w:val="both"/>
       </w:pPr>
-      <w:proofErr w:type="spellStart"/>
-      <w:r>
-        <w:t>Handover</w:t>
-      </w:r>
-      <w:proofErr w:type="spellEnd"/>
-      <w:r>
-        <w:t xml:space="preserve"> protocol in LTE</w:t>
-      </w:r>
-    </w:p>
-    <w:p>
-      <w:pPr>
-        <w:jc w:val="both"/>
-      </w:pPr>
-      <w:hyperlink r:id="rId6" w:history="1">
+      <w:r>
+        <w:t>Handover protocol in LTE</w:t>
+      </w:r>
+    </w:p>
+    <w:p>
+      <w:pPr>
+        <w:jc w:val="both"/>
+      </w:pPr>
+      <w:hyperlink r:id="rId8" w:history="1">
         <w:r>
           <w:rPr>
             <w:rStyle w:val="Hyperlink"/>
           </w:rPr>
-          <w:t>https://www.linkedin.com/pulse/handover</w:t>
-        </w:r>
-        <w:r>
-          <w:rPr>
-            <w:rStyle w:val="Hyperlink"/>
-          </w:rPr>
-          <w:t>-</w:t>
-        </w:r>
-        <w:r>
-          <w:rPr>
-            <w:rStyle w:val="Hyperlink"/>
-          </w:rPr>
-          <w:t>lte-techlte-world/</w:t>
+          <w:t>https://www.linkedin.com/pulse/handover-lte-techlte-world/</w:t>
         </w:r>
       </w:hyperlink>
     </w:p>
@@ -1248,23 +938,15 @@
         <w:rPr>
           <w:lang w:val="en-US"/>
         </w:rPr>
-        <w:t xml:space="preserve">Hacking 4G and how to get arrested in 10 minutes - Christian </w:t>
-      </w:r>
-      <w:proofErr w:type="spellStart"/>
+        <w:t>Hacking 4G and how to get arrested in 10 minutes - Christian Sørseth</w:t>
+      </w:r>
       <w:r>
         <w:rPr>
           <w:lang w:val="en-US"/>
         </w:rPr>
-        <w:t>Sørseth</w:t>
-      </w:r>
-      <w:proofErr w:type="spellEnd"/>
-      <w:r>
-        <w:rPr>
-          <w:lang w:val="en-US"/>
-        </w:rPr>
         <w:br/>
       </w:r>
-      <w:hyperlink r:id="rId7" w:history="1">
+      <w:hyperlink r:id="rId9" w:history="1">
         <w:r>
           <w:rPr>
             <w:rStyle w:val="Hyperlink"/>
@@ -1285,22 +967,14 @@
         <w:rPr>
           <w:lang w:val="en-US"/>
         </w:rPr>
-        <w:t>Gr-</w:t>
-      </w:r>
-      <w:proofErr w:type="spellStart"/>
+        <w:t>Gr-g</w:t>
+      </w:r>
       <w:r>
         <w:rPr>
           <w:lang w:val="en-US"/>
         </w:rPr>
-        <w:t>g</w:t>
-      </w:r>
-      <w:r>
-        <w:rPr>
-          <w:lang w:val="en-US"/>
-        </w:rPr>
         <w:t>sm</w:t>
       </w:r>
-      <w:proofErr w:type="spellEnd"/>
     </w:p>
     <w:p>
       <w:pPr>
@@ -1308,9 +982,10 @@
         <w:rPr>
           <w:rFonts w:ascii="inherit" w:hAnsi="inherit" w:cs="Noto Sans"/>
           <w:bdr w:val="none" w:sz="0" w:space="0" w:color="auto" w:frame="1"/>
-        </w:rPr>
-      </w:pPr>
-      <w:hyperlink r:id="rId8" w:history="1">
+          <w:lang w:val="en-US"/>
+        </w:rPr>
+      </w:pPr>
+      <w:hyperlink r:id="rId10" w:history="1">
         <w:r>
           <w:rPr>
             <w:rStyle w:val="Hyperlink"/>
@@ -1339,50 +1014,46 @@
     <w:p>
       <w:pPr>
         <w:jc w:val="both"/>
-      </w:pPr>
-      <w:hyperlink r:id="rId9" w:history="1">
+        <w:rPr>
+          <w:lang w:val="en-US"/>
+        </w:rPr>
+      </w:pPr>
+      <w:hyperlink r:id="rId11" w:history="1">
         <w:r>
           <w:rPr>
             <w:rStyle w:val="Hyperlink"/>
+            <w:lang w:val="en-US"/>
           </w:rPr>
-          <w:t>https://youtu.be/LSQIs4P</w:t>
+          <w:t>https://youtu.be/LSQIs4PujCQ?si=68grFR_94ZmM4kxv</w:t>
         </w:r>
+      </w:hyperlink>
+    </w:p>
+    <w:p>
+      <w:pPr>
+        <w:jc w:val="both"/>
+        <w:rPr>
+          <w:lang w:val="en-US"/>
+        </w:rPr>
+      </w:pPr>
+      <w:r>
+        <w:rPr>
+          <w:lang w:val="en-US"/>
+        </w:rPr>
+        <w:t>A VIDEO DEMONSTRATION ON CRACKING A GSM CAPTURE FILE</w:t>
+      </w:r>
+    </w:p>
+    <w:p>
+      <w:pPr>
+        <w:jc w:val="both"/>
+        <w:rPr>
+          <w:lang w:val="en-US"/>
+        </w:rPr>
+      </w:pPr>
+      <w:hyperlink r:id="rId12" w:history="1">
         <w:r>
           <w:rPr>
             <w:rStyle w:val="Hyperlink"/>
-          </w:rPr>
-          <w:t>u</w:t>
-        </w:r>
-        <w:r>
-          <w:rPr>
-            <w:rStyle w:val="Hyperlink"/>
-          </w:rPr>
-          <w:t>jCQ?si=68grFR_94ZmM4kxv</w:t>
-        </w:r>
-      </w:hyperlink>
-    </w:p>
-    <w:p>
-      <w:pPr>
-        <w:jc w:val="both"/>
-        <w:rPr>
-          <w:lang w:val="en-US"/>
-        </w:rPr>
-      </w:pPr>
-      <w:r>
-        <w:rPr>
-          <w:lang w:val="en-US"/>
-        </w:rPr>
-        <w:t>A VIDEO DEMONSTRATION ON CRACKING A GSM CAPTURE FILE</w:t>
-      </w:r>
-    </w:p>
-    <w:p>
-      <w:pPr>
-        <w:jc w:val="both"/>
-      </w:pPr>
-      <w:hyperlink r:id="rId10" w:history="1">
-        <w:r>
-          <w:rPr>
-            <w:rStyle w:val="Hyperlink"/>
+            <w:lang w:val="en-US"/>
           </w:rPr>
           <w:t>https://www.rtl-sdr.com/tag/cellular/</w:t>
         </w:r>
@@ -1391,21 +1062,29 @@
     <w:p>
       <w:pPr>
         <w:jc w:val="both"/>
-      </w:pPr>
-      <w:proofErr w:type="spellStart"/>
-      <w:r>
+        <w:rPr>
+          <w:lang w:val="en-US"/>
+        </w:rPr>
+      </w:pPr>
+      <w:r>
+        <w:rPr>
+          <w:lang w:val="en-US"/>
+        </w:rPr>
         <w:t>Cellmapper</w:t>
       </w:r>
-      <w:proofErr w:type="spellEnd"/>
-    </w:p>
-    <w:p>
-      <w:pPr>
-        <w:jc w:val="both"/>
-      </w:pPr>
-      <w:hyperlink r:id="rId11" w:history="1">
+    </w:p>
+    <w:p>
+      <w:pPr>
+        <w:jc w:val="both"/>
+        <w:rPr>
+          <w:lang w:val="en-US"/>
+        </w:rPr>
+      </w:pPr>
+      <w:hyperlink r:id="rId13" w:history="1">
         <w:r>
           <w:rPr>
             <w:rStyle w:val="Hyperlink"/>
+            <w:lang w:val="en-US"/>
           </w:rPr>
           <w:t>https://www.cellmapper.net/arfcn</w:t>
         </w:r>
@@ -1414,24 +1093,29 @@
     <w:p>
       <w:pPr>
         <w:jc w:val="both"/>
-      </w:pPr>
-      <w:r>
-        <w:t>Hackers-</w:t>
-      </w:r>
-      <w:proofErr w:type="spellStart"/>
-      <w:r>
-        <w:t>arise</w:t>
-      </w:r>
-      <w:proofErr w:type="spellEnd"/>
-    </w:p>
-    <w:p>
-      <w:pPr>
-        <w:jc w:val="both"/>
-      </w:pPr>
-      <w:hyperlink r:id="rId12" w:history="1">
+        <w:rPr>
+          <w:lang w:val="en-US"/>
+        </w:rPr>
+      </w:pPr>
+      <w:r>
+        <w:rPr>
+          <w:lang w:val="en-US"/>
+        </w:rPr>
+        <w:t>Hackers-arise</w:t>
+      </w:r>
+    </w:p>
+    <w:p>
+      <w:pPr>
+        <w:jc w:val="both"/>
+        <w:rPr>
+          <w:lang w:val="en-US"/>
+        </w:rPr>
+      </w:pPr>
+      <w:hyperlink r:id="rId14" w:history="1">
         <w:r>
           <w:rPr>
             <w:rStyle w:val="Hyperlink"/>
+            <w:lang w:val="en-US"/>
           </w:rPr>
           <w:t>https://www.hackers-arise.com/post/software-defined-radio-part-6-building-a-imsi-catcher-stingray</w:t>
         </w:r>
@@ -1440,11 +1124,17 @@
     <w:p>
       <w:pPr>
         <w:jc w:val="both"/>
-      </w:pPr>
-    </w:p>
-    <w:p>
-      <w:pPr>
-        <w:jc w:val="both"/>
+        <w:rPr>
+          <w:lang w:val="en-US"/>
+        </w:rPr>
+      </w:pPr>
+    </w:p>
+    <w:p>
+      <w:pPr>
+        <w:jc w:val="both"/>
+        <w:rPr>
+          <w:lang w:val="en-US"/>
+        </w:rPr>
       </w:pPr>
     </w:p>
     <w:sectPr>

</xml_diff>